<commit_message>
Added specific BFS tests and their documentation
</commit_message>
<xml_diff>
--- a/Project3TeamPlan.docx
+++ b/Project3TeamPlan.docx
@@ -26,7 +26,6 @@
       <w:pPr>
         <w:spacing w:after="0"/>
       </w:pPr>
-      <w:bookmarkStart w:id="0" w:name="_GoBack"/>
       <w:r>
         <w:t xml:space="preserve"> </w:t>
       </w:r>
@@ -92,7 +91,6 @@
         <w:t>Fall 2016</w:t>
       </w:r>
     </w:p>
-    <w:bookmarkEnd w:id="0"/>
     <w:p/>
     <w:p>
       <w:r>
@@ -154,10 +152,28 @@
       </w:r>
       <w:proofErr w:type="spellEnd"/>
       <w:r>
-        <w:t xml:space="preserve"> and both wrote together </w:t>
+        <w:t xml:space="preserve"> and the 5 </w:t>
       </w:r>
       <w:proofErr w:type="spellStart"/>
       <w:r>
+        <w:t>speicifc</w:t>
+      </w:r>
+      <w:proofErr w:type="spellEnd"/>
+      <w:r>
+        <w:t xml:space="preserve"> BFS tests. </w:t>
+      </w:r>
+      <w:bookmarkStart w:id="0" w:name="_GoBack"/>
+      <w:bookmarkEnd w:id="0"/>
+    </w:p>
+    <w:p>
+      <w:r>
+        <w:t>B</w:t>
+      </w:r>
+      <w:r>
+        <w:t xml:space="preserve">oth wrote together </w:t>
+      </w:r>
+      <w:proofErr w:type="spellStart"/>
+      <w:r>
         <w:t>BFSTest</w:t>
       </w:r>
       <w:proofErr w:type="spellEnd"/>
@@ -170,9 +186,11 @@
       </w:r>
       <w:proofErr w:type="spellEnd"/>
       <w:r>
-        <w:t>.</w:t>
-      </w:r>
-    </w:p>
+        <w:t xml:space="preserve">. </w:t>
+      </w:r>
+    </w:p>
+    <w:p/>
+    <w:p/>
     <w:p/>
     <w:sectPr>
       <w:pgSz w:w="12240" w:h="15840"/>

</xml_diff>